<commit_message>
len phuong phap b3
</commit_message>
<xml_diff>
--- a/PHƯƠNG PHÁP PHÁT TRIỂN PHẦN MỀM.docx
+++ b/PHƯƠNG PHÁP PHÁT TRIỂN PHẦN MỀM.docx
@@ -6655,16 +6655,7 @@
           <w:sz w:val="24"/>
           <w:szCs w:val="24"/>
         </w:rPr>
-        <w:t xml:space="preserve">Câu 29: </w:t>
-      </w:r>
-      <w:r>
-        <w:rPr>
-          <w:b/>
-          <w:bCs/>
-          <w:sz w:val="24"/>
-          <w:szCs w:val="24"/>
-        </w:rPr>
-        <w:t xml:space="preserve">Mô hình miền được minh họa như thế nào?  </w:t>
+        <w:t xml:space="preserve">Câu 29: Mô hình miền được minh họa như thế nào?  </w:t>
       </w:r>
     </w:p>
     <w:p>
@@ -6758,16 +6749,7 @@
           <w:sz w:val="24"/>
           <w:szCs w:val="24"/>
         </w:rPr>
-        <w:t xml:space="preserve">Câu 30: </w:t>
-      </w:r>
-      <w:r>
-        <w:rPr>
-          <w:b/>
-          <w:bCs/>
-          <w:sz w:val="24"/>
-          <w:szCs w:val="24"/>
-        </w:rPr>
-        <w:t xml:space="preserve">Mô hình miền hiển thị loại quan hệ nào giữa các lớp trong miền?  </w:t>
+        <w:t xml:space="preserve">Câu 30: Mô hình miền hiển thị loại quan hệ nào giữa các lớp trong miền?  </w:t>
       </w:r>
     </w:p>
     <w:p>
@@ -6835,6 +6817,2604 @@
           <w:szCs w:val="24"/>
         </w:rPr>
         <w:t xml:space="preserve">D. Quan hệ đồng thời (concurrent relationships).  </w:t>
+      </w:r>
+    </w:p>
+    <w:p>
+      <w:pPr>
+        <w:jc w:val="center"/>
+        <w:rPr>
+          <w:b/>
+          <w:bCs/>
+          <w:sz w:val="40"/>
+          <w:szCs w:val="40"/>
+        </w:rPr>
+      </w:pPr>
+    </w:p>
+    <w:p>
+      <w:pPr>
+        <w:jc w:val="center"/>
+        <w:rPr>
+          <w:sz w:val="24"/>
+          <w:szCs w:val="24"/>
+        </w:rPr>
+      </w:pPr>
+      <w:r>
+        <w:rPr>
+          <w:b/>
+          <w:bCs/>
+          <w:sz w:val="40"/>
+          <w:szCs w:val="40"/>
+        </w:rPr>
+        <w:t>Bài 3</w:t>
+      </w:r>
+      <w:r>
+        <w:rPr>
+          <w:b/>
+          <w:bCs/>
+          <w:sz w:val="40"/>
+          <w:szCs w:val="40"/>
+        </w:rPr>
+        <w:br/>
+      </w:r>
+    </w:p>
+    <w:p>
+      <w:pPr>
+        <w:rPr>
+          <w:b/>
+          <w:bCs/>
+          <w:sz w:val="24"/>
+          <w:szCs w:val="24"/>
+        </w:rPr>
+      </w:pPr>
+      <w:r>
+        <w:rPr>
+          <w:b/>
+          <w:bCs/>
+          <w:sz w:val="24"/>
+          <w:szCs w:val="24"/>
+        </w:rPr>
+        <w:t xml:space="preserve">Câu 1: Use case giúp trả lời câu hỏi nào liên quan đến hệ thống?  </w:t>
+      </w:r>
+    </w:p>
+    <w:p>
+      <w:pPr>
+        <w:rPr>
+          <w:sz w:val="24"/>
+          <w:szCs w:val="24"/>
+        </w:rPr>
+      </w:pPr>
+      <w:r>
+        <w:rPr>
+          <w:sz w:val="24"/>
+          <w:szCs w:val="24"/>
+        </w:rPr>
+        <w:t xml:space="preserve">A. Cách hệ thống lưu trữ dữ liệu trong cơ sở dữ liệu.  </w:t>
+      </w:r>
+    </w:p>
+    <w:p>
+      <w:pPr>
+        <w:rPr>
+          <w:sz w:val="24"/>
+          <w:szCs w:val="24"/>
+        </w:rPr>
+      </w:pPr>
+      <w:r>
+        <w:rPr>
+          <w:sz w:val="24"/>
+          <w:szCs w:val="24"/>
+        </w:rPr>
+        <w:t xml:space="preserve">B. Hệ thống sẽ được triển khai như thế nào?  </w:t>
+      </w:r>
+    </w:p>
+    <w:p>
+      <w:pPr>
+        <w:rPr>
+          <w:sz w:val="24"/>
+          <w:szCs w:val="24"/>
+        </w:rPr>
+      </w:pPr>
+      <w:r>
+        <w:rPr>
+          <w:sz w:val="24"/>
+          <w:szCs w:val="24"/>
+        </w:rPr>
+        <w:t xml:space="preserve">C. Sự phân bổ nguồn lực phát triển trong dự án.  </w:t>
+      </w:r>
+    </w:p>
+    <w:p>
+      <w:pPr>
+        <w:rPr>
+          <w:sz w:val="24"/>
+          <w:szCs w:val="24"/>
+        </w:rPr>
+      </w:pPr>
+      <w:r>
+        <w:rPr>
+          <w:sz w:val="24"/>
+          <w:szCs w:val="24"/>
+        </w:rPr>
+        <w:t xml:space="preserve">* </w:t>
+      </w:r>
+      <w:r>
+        <w:rPr>
+          <w:sz w:val="24"/>
+          <w:szCs w:val="24"/>
+        </w:rPr>
+        <w:t xml:space="preserve">D. Người dùng của hệ thống đang cố gắng làm gì và trải nghiệm người dùng ra sao? </w:t>
+      </w:r>
+    </w:p>
+    <w:p>
+      <w:pPr>
+        <w:rPr>
+          <w:sz w:val="24"/>
+          <w:szCs w:val="24"/>
+        </w:rPr>
+      </w:pPr>
+    </w:p>
+    <w:p>
+      <w:pPr>
+        <w:rPr>
+          <w:b/>
+          <w:bCs/>
+          <w:sz w:val="24"/>
+          <w:szCs w:val="24"/>
+        </w:rPr>
+      </w:pPr>
+      <w:r>
+        <w:rPr>
+          <w:b/>
+          <w:bCs/>
+          <w:sz w:val="24"/>
+          <w:szCs w:val="24"/>
+        </w:rPr>
+        <w:lastRenderedPageBreak/>
+        <w:t xml:space="preserve">Câu 2: Tại sao không nên thiết kế, lập trình, hoặc ước tính trực tiếp từ tài liệu yêu cầu chức năng (functional specification)?  </w:t>
+      </w:r>
+    </w:p>
+    <w:p>
+      <w:pPr>
+        <w:rPr>
+          <w:sz w:val="24"/>
+          <w:szCs w:val="24"/>
+        </w:rPr>
+      </w:pPr>
+      <w:r>
+        <w:rPr>
+          <w:sz w:val="24"/>
+          <w:szCs w:val="24"/>
+        </w:rPr>
+        <w:t xml:space="preserve">A. Vì tài liệu yêu cầu chức năng chỉ dành cho nhóm quản lý.  </w:t>
+      </w:r>
+    </w:p>
+    <w:p>
+      <w:pPr>
+        <w:rPr>
+          <w:sz w:val="24"/>
+          <w:szCs w:val="24"/>
+        </w:rPr>
+      </w:pPr>
+      <w:r>
+        <w:rPr>
+          <w:sz w:val="24"/>
+          <w:szCs w:val="24"/>
+        </w:rPr>
+        <w:t xml:space="preserve">* </w:t>
+      </w:r>
+      <w:r>
+        <w:rPr>
+          <w:sz w:val="24"/>
+          <w:szCs w:val="24"/>
+        </w:rPr>
+        <w:t>B. Vì thiết kế trực tiếp từ tài liệu yêu cầu chức năng giống như chơi trò “chọn số ngẫu nhiên”, cần có thêm bước khám phá để làm rõ yêu cầu.</w:t>
+      </w:r>
+    </w:p>
+    <w:p>
+      <w:pPr>
+        <w:rPr>
+          <w:sz w:val="24"/>
+          <w:szCs w:val="24"/>
+        </w:rPr>
+      </w:pPr>
+      <w:r>
+        <w:rPr>
+          <w:sz w:val="24"/>
+          <w:szCs w:val="24"/>
+        </w:rPr>
+        <w:t xml:space="preserve">C. Vì tài liệu yêu cầu chức năng thường có nhiều lỗi.  </w:t>
+      </w:r>
+    </w:p>
+    <w:p>
+      <w:pPr>
+        <w:rPr>
+          <w:sz w:val="24"/>
+          <w:szCs w:val="24"/>
+        </w:rPr>
+      </w:pPr>
+      <w:r>
+        <w:rPr>
+          <w:sz w:val="24"/>
+          <w:szCs w:val="24"/>
+        </w:rPr>
+        <w:t xml:space="preserve">D. Vì tài liệu yêu cầu chức năng không liên quan đến quá trình thiết kế phần mềm.  </w:t>
+      </w:r>
+    </w:p>
+    <w:p>
+      <w:pPr>
+        <w:rPr>
+          <w:sz w:val="24"/>
+          <w:szCs w:val="24"/>
+        </w:rPr>
+      </w:pPr>
+    </w:p>
+    <w:p>
+      <w:pPr>
+        <w:rPr>
+          <w:b/>
+          <w:bCs/>
+          <w:sz w:val="24"/>
+          <w:szCs w:val="24"/>
+        </w:rPr>
+      </w:pPr>
+      <w:r>
+        <w:rPr>
+          <w:b/>
+          <w:bCs/>
+          <w:sz w:val="24"/>
+          <w:szCs w:val="24"/>
+        </w:rPr>
+        <w:t xml:space="preserve">Câu 3: Điều gì làm cho yêu cầu chức năng (functional requirements) trở thành bước đầu tiên trong quá trình thu thập yêu cầu?  </w:t>
+      </w:r>
+    </w:p>
+    <w:p>
+      <w:pPr>
+        <w:rPr>
+          <w:sz w:val="24"/>
+          <w:szCs w:val="24"/>
+        </w:rPr>
+      </w:pPr>
+      <w:r>
+        <w:rPr>
+          <w:sz w:val="24"/>
+          <w:szCs w:val="24"/>
+        </w:rPr>
+        <w:t xml:space="preserve">A. Vì yêu cầu chức năng chỉ bao gồm các yêu cầu kỹ thuật.  </w:t>
+      </w:r>
+    </w:p>
+    <w:p>
+      <w:pPr>
+        <w:rPr>
+          <w:sz w:val="24"/>
+          <w:szCs w:val="24"/>
+        </w:rPr>
+      </w:pPr>
+      <w:r>
+        <w:rPr>
+          <w:sz w:val="24"/>
+          <w:szCs w:val="24"/>
+        </w:rPr>
+        <w:t xml:space="preserve">* </w:t>
+      </w:r>
+      <w:r>
+        <w:rPr>
+          <w:sz w:val="24"/>
+          <w:szCs w:val="24"/>
+        </w:rPr>
+        <w:t>B. Vì yêu cầu chức năng là tập hợp các yêu cầu ban đầu từ các bên liên quan, giúp xác định các yêu cầu hành vi cần làm rõ hơn.</w:t>
+      </w:r>
+    </w:p>
+    <w:p>
+      <w:pPr>
+        <w:rPr>
+          <w:sz w:val="24"/>
+          <w:szCs w:val="24"/>
+        </w:rPr>
+      </w:pPr>
+      <w:r>
+        <w:rPr>
+          <w:sz w:val="24"/>
+          <w:szCs w:val="24"/>
+        </w:rPr>
+        <w:t xml:space="preserve">C. Vì yêu cầu chức năng cung cấp một bản thiết kế chi tiết của hệ thống.  </w:t>
+      </w:r>
+    </w:p>
+    <w:p>
+      <w:pPr>
+        <w:rPr>
+          <w:sz w:val="24"/>
+          <w:szCs w:val="24"/>
+        </w:rPr>
+      </w:pPr>
+      <w:r>
+        <w:rPr>
+          <w:sz w:val="24"/>
+          <w:szCs w:val="24"/>
+        </w:rPr>
+        <w:t xml:space="preserve">D. Vì yêu cầu chức năng thay thế hoàn toàn các trường hợp sử dụng.  </w:t>
+      </w:r>
+    </w:p>
+    <w:p>
+      <w:pPr>
+        <w:rPr>
+          <w:sz w:val="24"/>
+          <w:szCs w:val="24"/>
+        </w:rPr>
+      </w:pPr>
+    </w:p>
+    <w:p>
+      <w:pPr>
+        <w:rPr>
+          <w:b/>
+          <w:bCs/>
+          <w:sz w:val="24"/>
+          <w:szCs w:val="24"/>
+        </w:rPr>
+      </w:pPr>
+      <w:r>
+        <w:rPr>
+          <w:b/>
+          <w:bCs/>
+          <w:sz w:val="24"/>
+          <w:szCs w:val="24"/>
+        </w:rPr>
+        <w:t xml:space="preserve">Câu 4: Yếu tố nào sau đây giúp ích đáng kể trong việc xác định use case?  </w:t>
+      </w:r>
+    </w:p>
+    <w:p>
+      <w:pPr>
+        <w:rPr>
+          <w:sz w:val="24"/>
+          <w:szCs w:val="24"/>
+        </w:rPr>
+      </w:pPr>
+      <w:r>
+        <w:rPr>
+          <w:sz w:val="24"/>
+          <w:szCs w:val="24"/>
+        </w:rPr>
+        <w:t xml:space="preserve">A. Phân tích cấu trúc cơ sở dữ liệu.  </w:t>
+      </w:r>
+    </w:p>
+    <w:p>
+      <w:pPr>
+        <w:rPr>
+          <w:sz w:val="24"/>
+          <w:szCs w:val="24"/>
+        </w:rPr>
+      </w:pPr>
+      <w:r>
+        <w:rPr>
+          <w:sz w:val="24"/>
+          <w:szCs w:val="24"/>
+        </w:rPr>
+        <w:t xml:space="preserve">* </w:t>
+      </w:r>
+      <w:r>
+        <w:rPr>
+          <w:sz w:val="24"/>
+          <w:szCs w:val="24"/>
+        </w:rPr>
+        <w:t xml:space="preserve">B. Tạo storyboards và nguyên mẫu (UI mockups, demo chức năng cơ bản). </w:t>
+      </w:r>
+    </w:p>
+    <w:p>
+      <w:pPr>
+        <w:rPr>
+          <w:sz w:val="24"/>
+          <w:szCs w:val="24"/>
+        </w:rPr>
+      </w:pPr>
+      <w:r>
+        <w:rPr>
+          <w:sz w:val="24"/>
+          <w:szCs w:val="24"/>
+        </w:rPr>
+        <w:t xml:space="preserve">C. Viết tài liệu quản lý dự án.  </w:t>
+      </w:r>
+    </w:p>
+    <w:p>
+      <w:pPr>
+        <w:rPr>
+          <w:sz w:val="24"/>
+          <w:szCs w:val="24"/>
+        </w:rPr>
+      </w:pPr>
+      <w:r>
+        <w:rPr>
+          <w:sz w:val="24"/>
+          <w:szCs w:val="24"/>
+        </w:rPr>
+        <w:t xml:space="preserve">D. Thực hiện kiểm thử hiệu năng.  </w:t>
+      </w:r>
+    </w:p>
+    <w:p>
+      <w:pPr>
+        <w:rPr>
+          <w:sz w:val="24"/>
+          <w:szCs w:val="24"/>
+        </w:rPr>
+      </w:pPr>
+    </w:p>
+    <w:p>
+      <w:pPr>
+        <w:rPr>
+          <w:b/>
+          <w:bCs/>
+          <w:sz w:val="24"/>
+          <w:szCs w:val="24"/>
+        </w:rPr>
+      </w:pPr>
+      <w:r>
+        <w:rPr>
+          <w:b/>
+          <w:bCs/>
+          <w:sz w:val="24"/>
+          <w:szCs w:val="24"/>
+        </w:rPr>
+        <w:t xml:space="preserve">Câu 5: Khi viết use case, điều gì cần được lưu ý ngoài kịch bản chính (sunny-day scenario)?  </w:t>
+      </w:r>
+    </w:p>
+    <w:p>
+      <w:pPr>
+        <w:rPr>
+          <w:sz w:val="24"/>
+          <w:szCs w:val="24"/>
+        </w:rPr>
+      </w:pPr>
+      <w:r>
+        <w:rPr>
+          <w:sz w:val="24"/>
+          <w:szCs w:val="24"/>
+        </w:rPr>
+        <w:t xml:space="preserve">A. Chỉ viết về cách hệ thống hoạt động trong điều kiện tối ưu.  </w:t>
+      </w:r>
+    </w:p>
+    <w:p>
+      <w:pPr>
+        <w:rPr>
+          <w:sz w:val="24"/>
+          <w:szCs w:val="24"/>
+        </w:rPr>
+      </w:pPr>
+      <w:r>
+        <w:rPr>
+          <w:sz w:val="24"/>
+          <w:szCs w:val="24"/>
+        </w:rPr>
+        <w:t xml:space="preserve">B. Tập trung vào tài liệu kỹ thuật thay vì các tình huống sử dụng thực tế.  </w:t>
+      </w:r>
+    </w:p>
+    <w:p>
+      <w:pPr>
+        <w:rPr>
+          <w:sz w:val="24"/>
+          <w:szCs w:val="24"/>
+        </w:rPr>
+      </w:pPr>
+      <w:r>
+        <w:rPr>
+          <w:sz w:val="24"/>
+          <w:szCs w:val="24"/>
+        </w:rPr>
+        <w:t xml:space="preserve">C. Chỉ cần tập trung vào kịch bản chính mà không cần các kịch bản khác.  </w:t>
+      </w:r>
+    </w:p>
+    <w:p>
+      <w:pPr>
+        <w:rPr>
+          <w:sz w:val="24"/>
+          <w:szCs w:val="24"/>
+        </w:rPr>
+      </w:pPr>
+      <w:r>
+        <w:rPr>
+          <w:sz w:val="24"/>
+          <w:szCs w:val="24"/>
+        </w:rPr>
+        <w:t xml:space="preserve">* </w:t>
+      </w:r>
+      <w:r>
+        <w:rPr>
+          <w:sz w:val="24"/>
+          <w:szCs w:val="24"/>
+        </w:rPr>
+        <w:t xml:space="preserve">D. Phân tích các kịch bản thay thế (rainy-day scenarios) để mô tả cách hệ thống phản ứng khi xảy ra lỗi hoặc khi người dùng sử dụng các tính năng ít phổ biến. </w:t>
+      </w:r>
+    </w:p>
+    <w:p>
+      <w:pPr>
+        <w:rPr>
+          <w:sz w:val="24"/>
+          <w:szCs w:val="24"/>
+        </w:rPr>
+      </w:pPr>
+    </w:p>
+    <w:p>
+      <w:pPr>
+        <w:rPr>
+          <w:b/>
+          <w:bCs/>
+          <w:sz w:val="24"/>
+          <w:szCs w:val="24"/>
+        </w:rPr>
+      </w:pPr>
+      <w:r>
+        <w:rPr>
+          <w:b/>
+          <w:bCs/>
+          <w:sz w:val="24"/>
+          <w:szCs w:val="24"/>
+        </w:rPr>
+        <w:lastRenderedPageBreak/>
+        <w:t xml:space="preserve">Câu 6: Trong ngữ cảnh của use case, “rainy-day scenario” là gì?  </w:t>
+      </w:r>
+    </w:p>
+    <w:p>
+      <w:pPr>
+        <w:rPr>
+          <w:sz w:val="24"/>
+          <w:szCs w:val="24"/>
+        </w:rPr>
+      </w:pPr>
+      <w:r>
+        <w:rPr>
+          <w:sz w:val="24"/>
+          <w:szCs w:val="24"/>
+        </w:rPr>
+        <w:t xml:space="preserve">A. Một kịch bản mô tả cách người dùng sử dụng hệ thống trong điều kiện lý tưởng.  </w:t>
+      </w:r>
+    </w:p>
+    <w:p>
+      <w:pPr>
+        <w:rPr>
+          <w:sz w:val="24"/>
+          <w:szCs w:val="24"/>
+        </w:rPr>
+      </w:pPr>
+      <w:r>
+        <w:rPr>
+          <w:sz w:val="24"/>
+          <w:szCs w:val="24"/>
+        </w:rPr>
+        <w:t xml:space="preserve">B. Một kịch bản mô tả giao diện người dùng.  </w:t>
+      </w:r>
+    </w:p>
+    <w:p>
+      <w:pPr>
+        <w:rPr>
+          <w:sz w:val="24"/>
+          <w:szCs w:val="24"/>
+        </w:rPr>
+      </w:pPr>
+      <w:r>
+        <w:rPr>
+          <w:sz w:val="24"/>
+          <w:szCs w:val="24"/>
+        </w:rPr>
+        <w:t xml:space="preserve">C. Một kịch bản mô tả các tính năng hiệu năng của hệ thống.  </w:t>
+      </w:r>
+    </w:p>
+    <w:p>
+      <w:pPr>
+        <w:rPr>
+          <w:sz w:val="24"/>
+          <w:szCs w:val="24"/>
+        </w:rPr>
+      </w:pPr>
+      <w:r>
+        <w:rPr>
+          <w:sz w:val="24"/>
+          <w:szCs w:val="24"/>
+        </w:rPr>
+        <w:t xml:space="preserve">* </w:t>
+      </w:r>
+      <w:r>
+        <w:rPr>
+          <w:sz w:val="24"/>
+          <w:szCs w:val="24"/>
+        </w:rPr>
+        <w:t>D. Một kịch bản mô tả cách hệ thống hoạt động trong các tình huống không mong muốn hoặc khi người dùng sử dụng các tính năng ít phổ biến.</w:t>
+      </w:r>
+    </w:p>
+    <w:p>
+      <w:pPr>
+        <w:rPr>
+          <w:b/>
+          <w:bCs/>
+          <w:sz w:val="24"/>
+          <w:szCs w:val="24"/>
+        </w:rPr>
+      </w:pPr>
+    </w:p>
+    <w:p>
+      <w:pPr>
+        <w:rPr>
+          <w:b/>
+          <w:bCs/>
+          <w:sz w:val="24"/>
+          <w:szCs w:val="24"/>
+        </w:rPr>
+      </w:pPr>
+      <w:r>
+        <w:rPr>
+          <w:b/>
+          <w:bCs/>
+          <w:sz w:val="24"/>
+          <w:szCs w:val="24"/>
+        </w:rPr>
+        <w:t xml:space="preserve">Câu 7: Tại sao việc ghi nhận các "rainy-day scenarios" (kịch bản không mong muốn) lại quan trọng khi viết use case?  </w:t>
+      </w:r>
+    </w:p>
+    <w:p>
+      <w:pPr>
+        <w:rPr>
+          <w:sz w:val="24"/>
+          <w:szCs w:val="24"/>
+        </w:rPr>
+      </w:pPr>
+      <w:r>
+        <w:rPr>
+          <w:sz w:val="24"/>
+          <w:szCs w:val="24"/>
+        </w:rPr>
+        <w:t xml:space="preserve">* </w:t>
+      </w:r>
+      <w:r>
+        <w:rPr>
+          <w:sz w:val="24"/>
+          <w:szCs w:val="24"/>
+        </w:rPr>
+        <w:t>A. Vì các kịch bản này cung cấp thông tin về cách hệ thống cần phản hồi khi có lỗi hoặc khi người dùng tương tác với các tính năng ít được sử dụng, đảm bảo hệ thống hoạt động toàn diện và ổn định.</w:t>
+      </w:r>
+    </w:p>
+    <w:p>
+      <w:pPr>
+        <w:rPr>
+          <w:sz w:val="24"/>
+          <w:szCs w:val="24"/>
+        </w:rPr>
+      </w:pPr>
+      <w:r>
+        <w:rPr>
+          <w:sz w:val="24"/>
+          <w:szCs w:val="24"/>
+        </w:rPr>
+        <w:t xml:space="preserve">B. Vì các kịch bản này không ảnh hưởng đến cách hệ thống hoạt động trong thực tế.  </w:t>
+      </w:r>
+    </w:p>
+    <w:p>
+      <w:pPr>
+        <w:rPr>
+          <w:sz w:val="24"/>
+          <w:szCs w:val="24"/>
+        </w:rPr>
+      </w:pPr>
+      <w:r>
+        <w:rPr>
+          <w:sz w:val="24"/>
+          <w:szCs w:val="24"/>
+        </w:rPr>
+        <w:t xml:space="preserve">C. Vì các kịch bản này chỉ hữu ích trong giai đoạn kiểm thử hệ thống.  </w:t>
+      </w:r>
+    </w:p>
+    <w:p>
+      <w:pPr>
+        <w:rPr>
+          <w:sz w:val="24"/>
+          <w:szCs w:val="24"/>
+        </w:rPr>
+      </w:pPr>
+      <w:r>
+        <w:rPr>
+          <w:sz w:val="24"/>
+          <w:szCs w:val="24"/>
+        </w:rPr>
+        <w:t xml:space="preserve">D. Vì các kịch bản này giúp xác định những tính năng không cần thiết trong hệ thống.  </w:t>
+      </w:r>
+    </w:p>
+    <w:p>
+      <w:pPr>
+        <w:rPr>
+          <w:sz w:val="24"/>
+          <w:szCs w:val="24"/>
+        </w:rPr>
+      </w:pPr>
+    </w:p>
+    <w:p>
+      <w:pPr>
+        <w:rPr>
+          <w:b/>
+          <w:bCs/>
+          <w:sz w:val="24"/>
+          <w:szCs w:val="24"/>
+        </w:rPr>
+      </w:pPr>
+      <w:r>
+        <w:rPr>
+          <w:b/>
+          <w:bCs/>
+          <w:sz w:val="24"/>
+          <w:szCs w:val="24"/>
+        </w:rPr>
+        <w:t xml:space="preserve">Câu 8: Tại sao việc viết use case nên tập trung vào sự tương tác giữa người dùng và hệ thống?  </w:t>
+      </w:r>
+    </w:p>
+    <w:p>
+      <w:pPr>
+        <w:rPr>
+          <w:sz w:val="24"/>
+          <w:szCs w:val="24"/>
+        </w:rPr>
+      </w:pPr>
+      <w:r>
+        <w:rPr>
+          <w:sz w:val="24"/>
+          <w:szCs w:val="24"/>
+        </w:rPr>
+        <w:t xml:space="preserve">A. Để xác định các lỗi trong hệ thống.  </w:t>
+      </w:r>
+    </w:p>
+    <w:p>
+      <w:pPr>
+        <w:rPr>
+          <w:sz w:val="24"/>
+          <w:szCs w:val="24"/>
+        </w:rPr>
+      </w:pPr>
+      <w:r>
+        <w:rPr>
+          <w:sz w:val="24"/>
+          <w:szCs w:val="24"/>
+        </w:rPr>
+        <w:t xml:space="preserve">* </w:t>
+      </w:r>
+      <w:r>
+        <w:rPr>
+          <w:sz w:val="24"/>
+          <w:szCs w:val="24"/>
+        </w:rPr>
+        <w:t>B. Để mô tả rõ ràng các hành vi cần thiết mà hệ thống phải thực hiện.</w:t>
+      </w:r>
+    </w:p>
+    <w:p>
+      <w:pPr>
+        <w:rPr>
+          <w:sz w:val="24"/>
+          <w:szCs w:val="24"/>
+        </w:rPr>
+      </w:pPr>
+      <w:r>
+        <w:rPr>
+          <w:sz w:val="24"/>
+          <w:szCs w:val="24"/>
+        </w:rPr>
+        <w:t xml:space="preserve">C. Để tạo sơ đồ trạng thái.  </w:t>
+      </w:r>
+    </w:p>
+    <w:p>
+      <w:pPr>
+        <w:rPr>
+          <w:sz w:val="24"/>
+          <w:szCs w:val="24"/>
+        </w:rPr>
+      </w:pPr>
+      <w:r>
+        <w:rPr>
+          <w:sz w:val="24"/>
+          <w:szCs w:val="24"/>
+        </w:rPr>
+        <w:t xml:space="preserve">D. Để đảm bảo tính an toàn của hệ thống.  </w:t>
+      </w:r>
+    </w:p>
+    <w:p>
+      <w:pPr>
+        <w:rPr>
+          <w:sz w:val="24"/>
+          <w:szCs w:val="24"/>
+        </w:rPr>
+      </w:pPr>
+    </w:p>
+    <w:p>
+      <w:pPr>
+        <w:rPr>
+          <w:b/>
+          <w:bCs/>
+          <w:sz w:val="24"/>
+          <w:szCs w:val="24"/>
+        </w:rPr>
+      </w:pPr>
+      <w:r>
+        <w:rPr>
+          <w:b/>
+          <w:bCs/>
+          <w:sz w:val="24"/>
+          <w:szCs w:val="24"/>
+        </w:rPr>
+        <w:t xml:space="preserve">Câu 9: Tại sao việc viết use case theo cấu trúc "noun-verb-noun" lại quan trọng?  </w:t>
+      </w:r>
+    </w:p>
+    <w:p>
+      <w:pPr>
+        <w:rPr>
+          <w:sz w:val="24"/>
+          <w:szCs w:val="24"/>
+        </w:rPr>
+      </w:pPr>
+      <w:r>
+        <w:rPr>
+          <w:sz w:val="24"/>
+          <w:szCs w:val="24"/>
+        </w:rPr>
+        <w:t>*</w:t>
+      </w:r>
+      <w:r>
+        <w:rPr>
+          <w:sz w:val="24"/>
+          <w:szCs w:val="24"/>
+        </w:rPr>
+        <w:t>A. Để tạo ra một thiết kế hướng đối tượng dễ dàng từ use case.</w:t>
+      </w:r>
+    </w:p>
+    <w:p>
+      <w:pPr>
+        <w:rPr>
+          <w:sz w:val="24"/>
+          <w:szCs w:val="24"/>
+        </w:rPr>
+      </w:pPr>
+      <w:r>
+        <w:rPr>
+          <w:sz w:val="24"/>
+          <w:szCs w:val="24"/>
+        </w:rPr>
+        <w:t xml:space="preserve">B. Để dễ dàng mô hình hóa cơ sở dữ liệu.  </w:t>
+      </w:r>
+    </w:p>
+    <w:p>
+      <w:pPr>
+        <w:rPr>
+          <w:sz w:val="24"/>
+          <w:szCs w:val="24"/>
+        </w:rPr>
+      </w:pPr>
+      <w:r>
+        <w:rPr>
+          <w:sz w:val="24"/>
+          <w:szCs w:val="24"/>
+        </w:rPr>
+        <w:t xml:space="preserve">C. Để tạo sơ đồ lớp.  </w:t>
+      </w:r>
+    </w:p>
+    <w:p>
+      <w:pPr>
+        <w:rPr>
+          <w:sz w:val="24"/>
+          <w:szCs w:val="24"/>
+        </w:rPr>
+      </w:pPr>
+      <w:r>
+        <w:rPr>
+          <w:sz w:val="24"/>
+          <w:szCs w:val="24"/>
+        </w:rPr>
+        <w:t xml:space="preserve">D. Để viết mã nguồn trực tiếp.  </w:t>
+      </w:r>
+    </w:p>
+    <w:p>
+      <w:pPr>
+        <w:rPr>
+          <w:sz w:val="24"/>
+          <w:szCs w:val="24"/>
+        </w:rPr>
+      </w:pPr>
+    </w:p>
+    <w:p>
+      <w:pPr>
+        <w:rPr>
+          <w:b/>
+          <w:bCs/>
+          <w:sz w:val="24"/>
+          <w:szCs w:val="24"/>
+        </w:rPr>
+      </w:pPr>
+      <w:r>
+        <w:rPr>
+          <w:b/>
+          <w:bCs/>
+          <w:sz w:val="24"/>
+          <w:szCs w:val="24"/>
+        </w:rPr>
+        <w:lastRenderedPageBreak/>
+        <w:t xml:space="preserve">Câu 10: Trong quá trình viết use case, nếu người dùng thực hiện một hành động không dự đoán trước, bạn sẽ làm gì?  </w:t>
+      </w:r>
+    </w:p>
+    <w:p>
+      <w:pPr>
+        <w:rPr>
+          <w:sz w:val="24"/>
+          <w:szCs w:val="24"/>
+        </w:rPr>
+      </w:pPr>
+      <w:r>
+        <w:rPr>
+          <w:sz w:val="24"/>
+          <w:szCs w:val="24"/>
+        </w:rPr>
+        <w:t xml:space="preserve">A. Thay đổi mô hình miền.  </w:t>
+      </w:r>
+    </w:p>
+    <w:p>
+      <w:pPr>
+        <w:rPr>
+          <w:sz w:val="24"/>
+          <w:szCs w:val="24"/>
+        </w:rPr>
+      </w:pPr>
+      <w:r>
+        <w:rPr>
+          <w:sz w:val="24"/>
+          <w:szCs w:val="24"/>
+        </w:rPr>
+        <w:t xml:space="preserve">* </w:t>
+      </w:r>
+      <w:r>
+        <w:rPr>
+          <w:sz w:val="24"/>
+          <w:szCs w:val="24"/>
+        </w:rPr>
+        <w:t>B. Thêm vào "rainy-day scenario" trong use case để mô tả hành vi này.</w:t>
+      </w:r>
+    </w:p>
+    <w:p>
+      <w:pPr>
+        <w:rPr>
+          <w:sz w:val="24"/>
+          <w:szCs w:val="24"/>
+        </w:rPr>
+      </w:pPr>
+      <w:r>
+        <w:rPr>
+          <w:sz w:val="24"/>
+          <w:szCs w:val="24"/>
+        </w:rPr>
+        <w:t xml:space="preserve">C. Yêu cầu người dùng không thực hiện hành vi đó.  </w:t>
+      </w:r>
+    </w:p>
+    <w:p>
+      <w:pPr>
+        <w:rPr>
+          <w:sz w:val="24"/>
+          <w:szCs w:val="24"/>
+        </w:rPr>
+      </w:pPr>
+      <w:r>
+        <w:rPr>
+          <w:sz w:val="24"/>
+          <w:szCs w:val="24"/>
+        </w:rPr>
+        <w:t xml:space="preserve">D. Bỏ qua yêu cầu hành vi này.  </w:t>
+      </w:r>
+    </w:p>
+    <w:p>
+      <w:pPr>
+        <w:rPr>
+          <w:sz w:val="24"/>
+          <w:szCs w:val="24"/>
+        </w:rPr>
+      </w:pPr>
+    </w:p>
+    <w:p>
+      <w:pPr>
+        <w:rPr>
+          <w:b/>
+          <w:bCs/>
+          <w:sz w:val="24"/>
+          <w:szCs w:val="24"/>
+        </w:rPr>
+      </w:pPr>
+      <w:r>
+        <w:rPr>
+          <w:b/>
+          <w:bCs/>
+          <w:sz w:val="24"/>
+          <w:szCs w:val="24"/>
+        </w:rPr>
+        <w:t xml:space="preserve">Câu 11: Nếu phát hiện ra một yêu cầu mới trong quá trình viết use case, bạn sẽ làm gì?  </w:t>
+      </w:r>
+    </w:p>
+    <w:p>
+      <w:pPr>
+        <w:rPr>
+          <w:sz w:val="24"/>
+          <w:szCs w:val="24"/>
+        </w:rPr>
+      </w:pPr>
+      <w:r>
+        <w:rPr>
+          <w:sz w:val="24"/>
+          <w:szCs w:val="24"/>
+        </w:rPr>
+        <w:t xml:space="preserve">A. Bỏ qua yêu cầu này.  </w:t>
+      </w:r>
+    </w:p>
+    <w:p>
+      <w:pPr>
+        <w:rPr>
+          <w:sz w:val="24"/>
+          <w:szCs w:val="24"/>
+        </w:rPr>
+      </w:pPr>
+      <w:r>
+        <w:rPr>
+          <w:sz w:val="24"/>
+          <w:szCs w:val="24"/>
+        </w:rPr>
+        <w:t xml:space="preserve">* </w:t>
+      </w:r>
+      <w:r>
+        <w:rPr>
+          <w:sz w:val="24"/>
+          <w:szCs w:val="24"/>
+        </w:rPr>
+        <w:t>B. Cập nhật use case để bao gồm yêu cầu mới.</w:t>
+      </w:r>
+    </w:p>
+    <w:p>
+      <w:pPr>
+        <w:rPr>
+          <w:sz w:val="24"/>
+          <w:szCs w:val="24"/>
+        </w:rPr>
+      </w:pPr>
+      <w:r>
+        <w:rPr>
+          <w:sz w:val="24"/>
+          <w:szCs w:val="24"/>
+        </w:rPr>
+        <w:t xml:space="preserve">C. Viết mã nguồn cho yêu cầu này.  </w:t>
+      </w:r>
+    </w:p>
+    <w:p>
+      <w:pPr>
+        <w:rPr>
+          <w:sz w:val="24"/>
+          <w:szCs w:val="24"/>
+        </w:rPr>
+      </w:pPr>
+      <w:r>
+        <w:rPr>
+          <w:sz w:val="24"/>
+          <w:szCs w:val="24"/>
+        </w:rPr>
+        <w:t xml:space="preserve">D. Thay đổi toàn bộ thiết kế hệ thống.  </w:t>
+      </w:r>
+    </w:p>
+    <w:p>
+      <w:pPr>
+        <w:rPr>
+          <w:b/>
+          <w:bCs/>
+          <w:sz w:val="24"/>
+          <w:szCs w:val="24"/>
+        </w:rPr>
+      </w:pPr>
+    </w:p>
+    <w:p>
+      <w:pPr>
+        <w:rPr>
+          <w:b/>
+          <w:bCs/>
+          <w:sz w:val="24"/>
+          <w:szCs w:val="24"/>
+        </w:rPr>
+      </w:pPr>
+      <w:r>
+        <w:rPr>
+          <w:b/>
+          <w:bCs/>
+          <w:sz w:val="24"/>
+          <w:szCs w:val="24"/>
+        </w:rPr>
+        <w:t xml:space="preserve">Câu 12: Nếu mô hình miền thay đổi trong quá trình phát triển, điều gì cần thực hiện với use case?  </w:t>
+      </w:r>
+    </w:p>
+    <w:p>
+      <w:pPr>
+        <w:rPr>
+          <w:sz w:val="24"/>
+          <w:szCs w:val="24"/>
+        </w:rPr>
+      </w:pPr>
+      <w:r>
+        <w:rPr>
+          <w:sz w:val="24"/>
+          <w:szCs w:val="24"/>
+        </w:rPr>
+        <w:t xml:space="preserve">A. Thay đổi mô hình lớp.  </w:t>
+      </w:r>
+    </w:p>
+    <w:p>
+      <w:pPr>
+        <w:rPr>
+          <w:sz w:val="24"/>
+          <w:szCs w:val="24"/>
+        </w:rPr>
+      </w:pPr>
+      <w:r>
+        <w:rPr>
+          <w:sz w:val="24"/>
+          <w:szCs w:val="24"/>
+        </w:rPr>
+        <w:t xml:space="preserve">* </w:t>
+      </w:r>
+      <w:r>
+        <w:rPr>
+          <w:sz w:val="24"/>
+          <w:szCs w:val="24"/>
+        </w:rPr>
+        <w:t>B. Cập nhật use case để phù hợp với mô hình miền mới.</w:t>
+      </w:r>
+    </w:p>
+    <w:p>
+      <w:pPr>
+        <w:rPr>
+          <w:sz w:val="24"/>
+          <w:szCs w:val="24"/>
+        </w:rPr>
+      </w:pPr>
+      <w:r>
+        <w:rPr>
+          <w:sz w:val="24"/>
+          <w:szCs w:val="24"/>
+        </w:rPr>
+        <w:t xml:space="preserve">C. Bỏ qua mô hình miền.  </w:t>
+      </w:r>
+    </w:p>
+    <w:p>
+      <w:pPr>
+        <w:rPr>
+          <w:sz w:val="24"/>
+          <w:szCs w:val="24"/>
+        </w:rPr>
+      </w:pPr>
+      <w:r>
+        <w:rPr>
+          <w:sz w:val="24"/>
+          <w:szCs w:val="24"/>
+        </w:rPr>
+        <w:t xml:space="preserve">D. Tạo sơ đồ trình tự mới.  </w:t>
+      </w:r>
+    </w:p>
+    <w:p>
+      <w:pPr>
+        <w:rPr>
+          <w:sz w:val="24"/>
+          <w:szCs w:val="24"/>
+        </w:rPr>
+      </w:pPr>
+    </w:p>
+    <w:p>
+      <w:pPr>
+        <w:rPr>
+          <w:b/>
+          <w:bCs/>
+          <w:sz w:val="24"/>
+          <w:szCs w:val="24"/>
+        </w:rPr>
+      </w:pPr>
+      <w:r>
+        <w:rPr>
+          <w:b/>
+          <w:bCs/>
+          <w:sz w:val="24"/>
+          <w:szCs w:val="24"/>
+        </w:rPr>
+        <w:t xml:space="preserve">Câu 13: Tại sao nên xây dựng mô hình miền ban đầu trước khi viết use case?  </w:t>
+      </w:r>
+    </w:p>
+    <w:p>
+      <w:pPr>
+        <w:rPr>
+          <w:sz w:val="24"/>
+          <w:szCs w:val="24"/>
+        </w:rPr>
+      </w:pPr>
+      <w:r>
+        <w:rPr>
+          <w:sz w:val="24"/>
+          <w:szCs w:val="24"/>
+        </w:rPr>
+        <w:t xml:space="preserve">A. Để tránh phải sửa đổi mô hình miền sau khi phân tích use case.  </w:t>
+      </w:r>
+    </w:p>
+    <w:p>
+      <w:pPr>
+        <w:rPr>
+          <w:sz w:val="24"/>
+          <w:szCs w:val="24"/>
+        </w:rPr>
+      </w:pPr>
+      <w:r>
+        <w:rPr>
+          <w:sz w:val="24"/>
+          <w:szCs w:val="24"/>
+        </w:rPr>
+        <w:t xml:space="preserve">B. Để đảm bảo mô hình miền hoàn chỉnh ngay từ đầu.  </w:t>
+      </w:r>
+    </w:p>
+    <w:p>
+      <w:pPr>
+        <w:rPr>
+          <w:sz w:val="24"/>
+          <w:szCs w:val="24"/>
+        </w:rPr>
+      </w:pPr>
+      <w:r>
+        <w:rPr>
+          <w:sz w:val="24"/>
+          <w:szCs w:val="24"/>
+        </w:rPr>
+        <w:t xml:space="preserve">* </w:t>
+      </w:r>
+      <w:r>
+        <w:rPr>
+          <w:sz w:val="24"/>
+          <w:szCs w:val="24"/>
+        </w:rPr>
+        <w:t>C. Để thiết lập bối cảnh cho các thuật ngữ được sử dụng trong use case và cung cấp cơ sở cho việc phát triển use case.</w:t>
+      </w:r>
+    </w:p>
+    <w:p>
+      <w:pPr>
+        <w:rPr>
+          <w:sz w:val="24"/>
+          <w:szCs w:val="24"/>
+        </w:rPr>
+      </w:pPr>
+      <w:r>
+        <w:rPr>
+          <w:sz w:val="24"/>
+          <w:szCs w:val="24"/>
+        </w:rPr>
+        <w:t xml:space="preserve">D. Để mô tả chi tiết tất cả các tương tác giữa người dùng và hệ thống ngay từ đầu.  </w:t>
+      </w:r>
+    </w:p>
+    <w:p>
+      <w:pPr>
+        <w:rPr>
+          <w:sz w:val="24"/>
+          <w:szCs w:val="24"/>
+        </w:rPr>
+      </w:pPr>
+    </w:p>
+    <w:p>
+      <w:pPr>
+        <w:rPr>
+          <w:b/>
+          <w:bCs/>
+          <w:sz w:val="24"/>
+          <w:szCs w:val="24"/>
+        </w:rPr>
+      </w:pPr>
+      <w:r>
+        <w:rPr>
+          <w:b/>
+          <w:bCs/>
+          <w:sz w:val="24"/>
+          <w:szCs w:val="24"/>
+        </w:rPr>
+        <w:lastRenderedPageBreak/>
+        <w:t xml:space="preserve">Câu 14: Viết một đoạn văn bản mô tả một "sunny-day scenario" cho chức năng Đăng nhập trong hệ thống bán hàng trực tuyến, sử dụng cấu trúc "noun-verb-noun".  </w:t>
+      </w:r>
+    </w:p>
+    <w:p>
+      <w:pPr>
+        <w:rPr>
+          <w:sz w:val="24"/>
+          <w:szCs w:val="24"/>
+        </w:rPr>
+      </w:pPr>
+      <w:r>
+        <w:rPr>
+          <w:sz w:val="24"/>
+          <w:szCs w:val="24"/>
+        </w:rPr>
+        <w:t xml:space="preserve">A. Người dùng nhập mật khẩu và đăng nhập thành công.  </w:t>
+      </w:r>
+    </w:p>
+    <w:p>
+      <w:pPr>
+        <w:rPr>
+          <w:sz w:val="24"/>
+          <w:szCs w:val="24"/>
+        </w:rPr>
+      </w:pPr>
+      <w:r>
+        <w:rPr>
+          <w:sz w:val="24"/>
+          <w:szCs w:val="24"/>
+        </w:rPr>
+        <w:t xml:space="preserve">B. Hệ thống hiển thị màn hình đăng nhập.  </w:t>
+      </w:r>
+    </w:p>
+    <w:p>
+      <w:pPr>
+        <w:rPr>
+          <w:sz w:val="24"/>
+          <w:szCs w:val="24"/>
+        </w:rPr>
+      </w:pPr>
+      <w:r>
+        <w:rPr>
+          <w:sz w:val="24"/>
+          <w:szCs w:val="24"/>
+        </w:rPr>
+        <w:t xml:space="preserve">* </w:t>
+      </w:r>
+      <w:r>
+        <w:rPr>
+          <w:sz w:val="24"/>
+          <w:szCs w:val="24"/>
+        </w:rPr>
+        <w:t>C. Người dùng nhập tên đăng nhập và mật khẩu, sau đó nhấn nút Đăng nhập. Hệ thống xác thực thông tin và đăng nhập người dùng.</w:t>
+      </w:r>
+    </w:p>
+    <w:p>
+      <w:pPr>
+        <w:rPr>
+          <w:sz w:val="24"/>
+          <w:szCs w:val="24"/>
+        </w:rPr>
+      </w:pPr>
+      <w:r>
+        <w:rPr>
+          <w:sz w:val="24"/>
+          <w:szCs w:val="24"/>
+        </w:rPr>
+        <w:t xml:space="preserve">D. Người dùng vào trang đăng nhập, kiểm tra thông tin và đăng nhập thành công.  </w:t>
+      </w:r>
+    </w:p>
+    <w:p>
+      <w:pPr>
+        <w:rPr>
+          <w:sz w:val="24"/>
+          <w:szCs w:val="24"/>
+        </w:rPr>
+      </w:pPr>
+    </w:p>
+    <w:p>
+      <w:pPr>
+        <w:rPr>
+          <w:b/>
+          <w:bCs/>
+          <w:sz w:val="24"/>
+          <w:szCs w:val="24"/>
+        </w:rPr>
+      </w:pPr>
+      <w:r>
+        <w:rPr>
+          <w:b/>
+          <w:bCs/>
+          <w:sz w:val="24"/>
+          <w:szCs w:val="24"/>
+        </w:rPr>
+        <w:t xml:space="preserve">Câu 15: Mô tả một "rainy-day scenario" cho tình huống người dùng nhập sai mật khẩu.  </w:t>
+      </w:r>
+    </w:p>
+    <w:p>
+      <w:pPr>
+        <w:rPr>
+          <w:sz w:val="24"/>
+          <w:szCs w:val="24"/>
+        </w:rPr>
+      </w:pPr>
+      <w:r>
+        <w:rPr>
+          <w:sz w:val="24"/>
+          <w:szCs w:val="24"/>
+        </w:rPr>
+        <w:t xml:space="preserve">A. Hệ thống chấp nhận mọi đầu vào và cho phép người dùng đăng nhập.  </w:t>
+      </w:r>
+    </w:p>
+    <w:p>
+      <w:pPr>
+        <w:rPr>
+          <w:sz w:val="24"/>
+          <w:szCs w:val="24"/>
+        </w:rPr>
+      </w:pPr>
+      <w:r>
+        <w:rPr>
+          <w:sz w:val="24"/>
+          <w:szCs w:val="24"/>
+        </w:rPr>
+        <w:t xml:space="preserve">B. Hệ thống chuyển người dùng đến trang chính.  </w:t>
+      </w:r>
+    </w:p>
+    <w:p>
+      <w:pPr>
+        <w:rPr>
+          <w:sz w:val="24"/>
+          <w:szCs w:val="24"/>
+        </w:rPr>
+      </w:pPr>
+      <w:r>
+        <w:rPr>
+          <w:sz w:val="24"/>
+          <w:szCs w:val="24"/>
+        </w:rPr>
+        <w:t xml:space="preserve">* </w:t>
+      </w:r>
+      <w:r>
+        <w:rPr>
+          <w:sz w:val="24"/>
+          <w:szCs w:val="24"/>
+        </w:rPr>
+        <w:t>C. Hệ thống hiển thị thông báo lỗi "Mật khẩu không đúng" và yêu cầu người dùng nhập lại mật khẩu.</w:t>
+      </w:r>
+    </w:p>
+    <w:p>
+      <w:pPr>
+        <w:rPr>
+          <w:sz w:val="24"/>
+          <w:szCs w:val="24"/>
+        </w:rPr>
+      </w:pPr>
+      <w:r>
+        <w:rPr>
+          <w:sz w:val="24"/>
+          <w:szCs w:val="24"/>
+        </w:rPr>
+        <w:t xml:space="preserve">D. Hệ thống không phản hồi gì và yêu cầu người dùng nhập lại thông tin.  </w:t>
+      </w:r>
+    </w:p>
+    <w:p>
+      <w:pPr>
+        <w:rPr>
+          <w:sz w:val="24"/>
+          <w:szCs w:val="24"/>
+        </w:rPr>
+      </w:pPr>
+    </w:p>
+    <w:p>
+      <w:pPr>
+        <w:rPr>
+          <w:sz w:val="24"/>
+          <w:szCs w:val="24"/>
+        </w:rPr>
+      </w:pPr>
+    </w:p>
+    <w:p>
+      <w:pPr>
+        <w:rPr>
+          <w:b/>
+          <w:bCs/>
+          <w:sz w:val="24"/>
+          <w:szCs w:val="24"/>
+        </w:rPr>
+      </w:pPr>
+      <w:r>
+        <w:rPr>
+          <w:b/>
+          <w:bCs/>
+          <w:sz w:val="24"/>
+          <w:szCs w:val="24"/>
+        </w:rPr>
+        <w:t xml:space="preserve">Câu 16: </w:t>
+      </w:r>
+      <w:r>
+        <w:rPr>
+          <w:b/>
+          <w:bCs/>
+          <w:sz w:val="24"/>
+          <w:szCs w:val="24"/>
+        </w:rPr>
+        <w:t xml:space="preserve">Use case là gì trong quy trình ICONIX?  </w:t>
+      </w:r>
+    </w:p>
+    <w:p>
+      <w:pPr>
+        <w:rPr>
+          <w:sz w:val="24"/>
+          <w:szCs w:val="24"/>
+        </w:rPr>
+      </w:pPr>
+      <w:r>
+        <w:rPr>
+          <w:sz w:val="24"/>
+          <w:szCs w:val="24"/>
+        </w:rPr>
+        <w:t xml:space="preserve">A. Một báo cáo tài chính liên quan đến chi phí phát triển.  </w:t>
+      </w:r>
+    </w:p>
+    <w:p>
+      <w:pPr>
+        <w:rPr>
+          <w:sz w:val="24"/>
+          <w:szCs w:val="24"/>
+        </w:rPr>
+      </w:pPr>
+      <w:r>
+        <w:rPr>
+          <w:sz w:val="24"/>
+          <w:szCs w:val="24"/>
+        </w:rPr>
+        <w:t xml:space="preserve">B. Một sơ đồ thể hiện các mối quan hệ giữa các lớp trong hệ thống.  </w:t>
+      </w:r>
+    </w:p>
+    <w:p>
+      <w:pPr>
+        <w:rPr>
+          <w:sz w:val="24"/>
+          <w:szCs w:val="24"/>
+        </w:rPr>
+      </w:pPr>
+      <w:r>
+        <w:rPr>
+          <w:sz w:val="24"/>
+          <w:szCs w:val="24"/>
+        </w:rPr>
+        <w:t xml:space="preserve">C. Một công cụ kiểm thử phần mềm tự động.  </w:t>
+      </w:r>
+    </w:p>
+    <w:p>
+      <w:pPr>
+        <w:rPr>
+          <w:sz w:val="24"/>
+          <w:szCs w:val="24"/>
+        </w:rPr>
+      </w:pPr>
+      <w:r>
+        <w:rPr>
+          <w:sz w:val="24"/>
+          <w:szCs w:val="24"/>
+        </w:rPr>
+        <w:t>*D. Một cách có cấu trúc để ghi lại các yêu cầu hành vi của hệ thống.</w:t>
+      </w:r>
+    </w:p>
+    <w:p>
+      <w:pPr>
+        <w:rPr>
+          <w:sz w:val="24"/>
+          <w:szCs w:val="24"/>
+        </w:rPr>
+      </w:pPr>
+    </w:p>
+    <w:p>
+      <w:pPr>
+        <w:rPr>
+          <w:b/>
+          <w:bCs/>
+          <w:sz w:val="24"/>
+          <w:szCs w:val="24"/>
+        </w:rPr>
+      </w:pPr>
+      <w:r>
+        <w:rPr>
+          <w:b/>
+          <w:bCs/>
+          <w:sz w:val="24"/>
+          <w:szCs w:val="24"/>
+        </w:rPr>
+        <w:t xml:space="preserve">Câu 17: </w:t>
+      </w:r>
+      <w:r>
+        <w:rPr>
+          <w:b/>
+          <w:bCs/>
+          <w:sz w:val="24"/>
+          <w:szCs w:val="24"/>
+        </w:rPr>
+        <w:t xml:space="preserve">Use case cung cấp điều gì cho quá trình thiết kế hệ thống?  </w:t>
+      </w:r>
+    </w:p>
+    <w:p>
+      <w:pPr>
+        <w:rPr>
+          <w:sz w:val="24"/>
+          <w:szCs w:val="24"/>
+        </w:rPr>
+      </w:pPr>
+      <w:r>
+        <w:rPr>
+          <w:sz w:val="24"/>
+          <w:szCs w:val="24"/>
+        </w:rPr>
+        <w:t>*A. Một nền tảng để thiết kế và ước tính thời gian, công sức một cách đáng tin cậy.</w:t>
+      </w:r>
+    </w:p>
+    <w:p>
+      <w:pPr>
+        <w:rPr>
+          <w:sz w:val="24"/>
+          <w:szCs w:val="24"/>
+        </w:rPr>
+      </w:pPr>
+      <w:r>
+        <w:rPr>
+          <w:sz w:val="24"/>
+          <w:szCs w:val="24"/>
+        </w:rPr>
+        <w:t xml:space="preserve">B. Một cách để dự đoán lỗi trong phần mềm.  </w:t>
+      </w:r>
+    </w:p>
+    <w:p>
+      <w:pPr>
+        <w:rPr>
+          <w:sz w:val="24"/>
+          <w:szCs w:val="24"/>
+        </w:rPr>
+      </w:pPr>
+      <w:r>
+        <w:rPr>
+          <w:sz w:val="24"/>
+          <w:szCs w:val="24"/>
+        </w:rPr>
+        <w:t xml:space="preserve">C. Một phương pháp để viết tài liệu dự án theo cách tổng quát.  </w:t>
+      </w:r>
+    </w:p>
+    <w:p>
+      <w:pPr>
+        <w:rPr>
+          <w:sz w:val="24"/>
+          <w:szCs w:val="24"/>
+        </w:rPr>
+      </w:pPr>
+      <w:r>
+        <w:rPr>
+          <w:sz w:val="24"/>
+          <w:szCs w:val="24"/>
+        </w:rPr>
+        <w:t xml:space="preserve">D. Một danh sách các công cụ cần sử dụng trong dự án.  </w:t>
+      </w:r>
+    </w:p>
+    <w:p>
+      <w:pPr>
+        <w:rPr>
+          <w:sz w:val="24"/>
+          <w:szCs w:val="24"/>
+        </w:rPr>
+      </w:pPr>
+    </w:p>
+    <w:p>
+      <w:pPr>
+        <w:rPr>
+          <w:b/>
+          <w:bCs/>
+          <w:sz w:val="24"/>
+          <w:szCs w:val="24"/>
+        </w:rPr>
+      </w:pPr>
+      <w:r>
+        <w:rPr>
+          <w:b/>
+          <w:bCs/>
+          <w:sz w:val="24"/>
+          <w:szCs w:val="24"/>
+        </w:rPr>
+        <w:lastRenderedPageBreak/>
+        <w:t xml:space="preserve">Câu 18: </w:t>
+      </w:r>
+      <w:r>
+        <w:rPr>
+          <w:b/>
+          <w:bCs/>
+          <w:sz w:val="24"/>
+          <w:szCs w:val="24"/>
+        </w:rPr>
+        <w:t xml:space="preserve">Trong quá trình viết use case, điều gì cần được chú ý nhất?  </w:t>
+      </w:r>
+    </w:p>
+    <w:p>
+      <w:pPr>
+        <w:rPr>
+          <w:sz w:val="24"/>
+          <w:szCs w:val="24"/>
+        </w:rPr>
+      </w:pPr>
+      <w:r>
+        <w:rPr>
+          <w:sz w:val="24"/>
+          <w:szCs w:val="24"/>
+        </w:rPr>
+        <w:t xml:space="preserve">A. Xác định yêu cầu phi chức năng.  </w:t>
+      </w:r>
+    </w:p>
+    <w:p>
+      <w:pPr>
+        <w:rPr>
+          <w:sz w:val="24"/>
+          <w:szCs w:val="24"/>
+        </w:rPr>
+      </w:pPr>
+      <w:r>
+        <w:rPr>
+          <w:sz w:val="24"/>
+          <w:szCs w:val="24"/>
+        </w:rPr>
+        <w:t xml:space="preserve">B. Tạo ra nhiều sơ đồ lớp.  </w:t>
+      </w:r>
+    </w:p>
+    <w:p>
+      <w:pPr>
+        <w:rPr>
+          <w:sz w:val="24"/>
+          <w:szCs w:val="24"/>
+        </w:rPr>
+      </w:pPr>
+      <w:r>
+        <w:rPr>
+          <w:sz w:val="24"/>
+          <w:szCs w:val="24"/>
+        </w:rPr>
+        <w:t xml:space="preserve">C. Viết mã nguồn trực tiếp từ use case.  </w:t>
+      </w:r>
+    </w:p>
+    <w:p>
+      <w:pPr>
+        <w:rPr>
+          <w:sz w:val="24"/>
+          <w:szCs w:val="24"/>
+        </w:rPr>
+      </w:pPr>
+      <w:r>
+        <w:rPr>
+          <w:sz w:val="24"/>
+          <w:szCs w:val="24"/>
+        </w:rPr>
+        <w:t>*D. Sử dụng các thuật ngữ rõ ràng và nhất quán với mô hình miền.</w:t>
+      </w:r>
+    </w:p>
+    <w:p>
+      <w:pPr>
+        <w:rPr>
+          <w:b/>
+          <w:bCs/>
+          <w:sz w:val="24"/>
+          <w:szCs w:val="24"/>
+        </w:rPr>
+      </w:pPr>
+    </w:p>
+    <w:p>
+      <w:pPr>
+        <w:rPr>
+          <w:b/>
+          <w:bCs/>
+          <w:sz w:val="24"/>
+          <w:szCs w:val="24"/>
+        </w:rPr>
+      </w:pPr>
+      <w:r>
+        <w:rPr>
+          <w:b/>
+          <w:bCs/>
+          <w:sz w:val="24"/>
+          <w:szCs w:val="24"/>
+        </w:rPr>
+        <w:t xml:space="preserve">Câu 19: </w:t>
+      </w:r>
+      <w:r>
+        <w:rPr>
+          <w:b/>
+          <w:bCs/>
+          <w:sz w:val="24"/>
+          <w:szCs w:val="24"/>
+        </w:rPr>
+        <w:t xml:space="preserve">Khi mô hình miền và use case không khớp nhau, bạn nên làm gì?  </w:t>
+      </w:r>
+    </w:p>
+    <w:p>
+      <w:pPr>
+        <w:rPr>
+          <w:sz w:val="24"/>
+          <w:szCs w:val="24"/>
+        </w:rPr>
+      </w:pPr>
+      <w:r>
+        <w:rPr>
+          <w:sz w:val="24"/>
+          <w:szCs w:val="24"/>
+        </w:rPr>
+        <w:t xml:space="preserve">A. Kiểm tra lại mô hình dữ liệu.  </w:t>
+      </w:r>
+    </w:p>
+    <w:p>
+      <w:pPr>
+        <w:rPr>
+          <w:sz w:val="24"/>
+          <w:szCs w:val="24"/>
+        </w:rPr>
+      </w:pPr>
+      <w:r>
+        <w:rPr>
+          <w:sz w:val="24"/>
+          <w:szCs w:val="24"/>
+        </w:rPr>
+        <w:t>*B. Cập nhật mô hình miền hoặc use case để đảm bảo sự khớp nhau.</w:t>
+      </w:r>
+    </w:p>
+    <w:p>
+      <w:pPr>
+        <w:rPr>
+          <w:sz w:val="24"/>
+          <w:szCs w:val="24"/>
+        </w:rPr>
+      </w:pPr>
+      <w:r>
+        <w:rPr>
+          <w:sz w:val="24"/>
+          <w:szCs w:val="24"/>
+        </w:rPr>
+        <w:t xml:space="preserve">C. Làm việc lại với khách hàng để thu thập thêm yêu cầu.  </w:t>
+      </w:r>
+    </w:p>
+    <w:p>
+      <w:pPr>
+        <w:rPr>
+          <w:sz w:val="24"/>
+          <w:szCs w:val="24"/>
+        </w:rPr>
+      </w:pPr>
+      <w:r>
+        <w:rPr>
+          <w:sz w:val="24"/>
+          <w:szCs w:val="24"/>
+        </w:rPr>
+        <w:t xml:space="preserve">D. Bỏ qua sự không khớp.  </w:t>
+      </w:r>
+    </w:p>
+    <w:p>
+      <w:pPr>
+        <w:rPr>
+          <w:sz w:val="24"/>
+          <w:szCs w:val="24"/>
+        </w:rPr>
+      </w:pPr>
+    </w:p>
+    <w:p>
+      <w:pPr>
+        <w:rPr>
+          <w:b/>
+          <w:bCs/>
+          <w:sz w:val="24"/>
+          <w:szCs w:val="24"/>
+        </w:rPr>
+      </w:pPr>
+      <w:r>
+        <w:rPr>
+          <w:b/>
+          <w:bCs/>
+          <w:sz w:val="24"/>
+          <w:szCs w:val="24"/>
+        </w:rPr>
+        <w:t xml:space="preserve">Câu 20: </w:t>
+      </w:r>
+      <w:r>
+        <w:rPr>
+          <w:b/>
+          <w:bCs/>
+          <w:sz w:val="24"/>
+          <w:szCs w:val="24"/>
+        </w:rPr>
+        <w:t xml:space="preserve">Khi hệ thống gặp lỗi trong quá trình kiểm thử và không thực hiện đúng theo use case, bước tiếp theo là gì?  </w:t>
+      </w:r>
+    </w:p>
+    <w:p>
+      <w:pPr>
+        <w:rPr>
+          <w:sz w:val="24"/>
+          <w:szCs w:val="24"/>
+        </w:rPr>
+      </w:pPr>
+      <w:r>
+        <w:rPr>
+          <w:sz w:val="24"/>
+          <w:szCs w:val="24"/>
+        </w:rPr>
+        <w:t xml:space="preserve">A. Thay đổi yêu cầu ban đầu.  </w:t>
+      </w:r>
+    </w:p>
+    <w:p>
+      <w:pPr>
+        <w:rPr>
+          <w:sz w:val="24"/>
+          <w:szCs w:val="24"/>
+        </w:rPr>
+      </w:pPr>
+      <w:r>
+        <w:rPr>
+          <w:sz w:val="24"/>
+          <w:szCs w:val="24"/>
+        </w:rPr>
+        <w:t xml:space="preserve">B. Xây dựng lại hệ thống từ đầu.  </w:t>
+      </w:r>
+    </w:p>
+    <w:p>
+      <w:pPr>
+        <w:rPr>
+          <w:sz w:val="24"/>
+          <w:szCs w:val="24"/>
+        </w:rPr>
+      </w:pPr>
+      <w:r>
+        <w:rPr>
+          <w:sz w:val="24"/>
+          <w:szCs w:val="24"/>
+        </w:rPr>
+        <w:t xml:space="preserve">*C. Chỉnh sửa mã nguồn để phản ánh đúng hành vi trong use case </w:t>
+      </w:r>
+    </w:p>
+    <w:p>
+      <w:pPr>
+        <w:rPr>
+          <w:sz w:val="24"/>
+          <w:szCs w:val="24"/>
+        </w:rPr>
+      </w:pPr>
+      <w:r>
+        <w:rPr>
+          <w:sz w:val="24"/>
+          <w:szCs w:val="24"/>
+        </w:rPr>
+        <w:t xml:space="preserve">D. Tạo thêm các sơ đồ trạng thái.  </w:t>
+      </w:r>
+    </w:p>
+    <w:p>
+      <w:pPr>
+        <w:rPr>
+          <w:b/>
+          <w:bCs/>
+          <w:sz w:val="24"/>
+          <w:szCs w:val="24"/>
+        </w:rPr>
+      </w:pPr>
+    </w:p>
+    <w:p>
+      <w:pPr>
+        <w:rPr>
+          <w:b/>
+          <w:bCs/>
+          <w:sz w:val="24"/>
+          <w:szCs w:val="24"/>
+        </w:rPr>
+      </w:pPr>
+      <w:r>
+        <w:rPr>
+          <w:b/>
+          <w:bCs/>
+          <w:sz w:val="24"/>
+          <w:szCs w:val="24"/>
+        </w:rPr>
+        <w:t xml:space="preserve">Câu 21: </w:t>
+      </w:r>
+      <w:r>
+        <w:rPr>
+          <w:b/>
+          <w:bCs/>
+          <w:sz w:val="24"/>
+          <w:szCs w:val="24"/>
+        </w:rPr>
+        <w:t xml:space="preserve">Khi viết use case, tại sao cần tránh sử dụng câu bị động?  </w:t>
+      </w:r>
+    </w:p>
+    <w:p>
+      <w:pPr>
+        <w:rPr>
+          <w:sz w:val="24"/>
+          <w:szCs w:val="24"/>
+        </w:rPr>
+      </w:pPr>
+      <w:r>
+        <w:rPr>
+          <w:sz w:val="24"/>
+          <w:szCs w:val="24"/>
+        </w:rPr>
+        <w:t xml:space="preserve">A. Để dễ dàng viết mã nguồn.  </w:t>
+      </w:r>
+    </w:p>
+    <w:p>
+      <w:pPr>
+        <w:rPr>
+          <w:sz w:val="24"/>
+          <w:szCs w:val="24"/>
+        </w:rPr>
+      </w:pPr>
+      <w:r>
+        <w:rPr>
+          <w:sz w:val="24"/>
+          <w:szCs w:val="24"/>
+        </w:rPr>
+        <w:t xml:space="preserve">B. Để giảm bớt sự phức tạp trong thiết kế.  </w:t>
+      </w:r>
+    </w:p>
+    <w:p>
+      <w:pPr>
+        <w:rPr>
+          <w:sz w:val="24"/>
+          <w:szCs w:val="24"/>
+        </w:rPr>
+      </w:pPr>
+      <w:r>
+        <w:rPr>
+          <w:sz w:val="24"/>
+          <w:szCs w:val="24"/>
+        </w:rPr>
+        <w:t>*C. Để đảm bảo rõ ràng ai đang thực hiện hành động và hệ thống phản hồi như thế nào.</w:t>
+      </w:r>
+    </w:p>
+    <w:p>
+      <w:pPr>
+        <w:rPr>
+          <w:sz w:val="24"/>
+          <w:szCs w:val="24"/>
+        </w:rPr>
+      </w:pPr>
+      <w:r>
+        <w:rPr>
+          <w:sz w:val="24"/>
+          <w:szCs w:val="24"/>
+        </w:rPr>
+        <w:t xml:space="preserve">D. Để mô tả hệ thống theo yêu cầu.  </w:t>
+      </w:r>
+    </w:p>
+    <w:p>
+      <w:pPr>
+        <w:rPr>
+          <w:sz w:val="24"/>
+          <w:szCs w:val="24"/>
+        </w:rPr>
+      </w:pPr>
+    </w:p>
+    <w:p>
+      <w:pPr>
+        <w:rPr>
+          <w:b/>
+          <w:bCs/>
+          <w:sz w:val="24"/>
+          <w:szCs w:val="24"/>
+        </w:rPr>
+      </w:pPr>
+      <w:r>
+        <w:rPr>
+          <w:b/>
+          <w:bCs/>
+          <w:sz w:val="24"/>
+          <w:szCs w:val="24"/>
+        </w:rPr>
+        <w:t xml:space="preserve">Câu 22: </w:t>
+      </w:r>
+      <w:r>
+        <w:rPr>
+          <w:b/>
+          <w:bCs/>
+          <w:sz w:val="24"/>
+          <w:szCs w:val="24"/>
+        </w:rPr>
+        <w:t xml:space="preserve">Theo quy trình ICONIX, tại sao mô hình miền ban đầu thường được coi là không hoàn chỉnh?  </w:t>
+      </w:r>
+    </w:p>
+    <w:p>
+      <w:pPr>
+        <w:rPr>
+          <w:sz w:val="24"/>
+          <w:szCs w:val="24"/>
+        </w:rPr>
+      </w:pPr>
+    </w:p>
+    <w:p>
+      <w:pPr>
+        <w:rPr>
+          <w:sz w:val="24"/>
+          <w:szCs w:val="24"/>
+        </w:rPr>
+      </w:pPr>
+      <w:r>
+        <w:rPr>
+          <w:sz w:val="24"/>
+          <w:szCs w:val="24"/>
+        </w:rPr>
+        <w:lastRenderedPageBreak/>
+        <w:t xml:space="preserve">A. Vì tất cả các yêu cầu đều phải được xác định rõ ràng trước khi bắt đầu xây dựng mô hình miền.  </w:t>
+      </w:r>
+    </w:p>
+    <w:p>
+      <w:pPr>
+        <w:rPr>
+          <w:sz w:val="24"/>
+          <w:szCs w:val="24"/>
+        </w:rPr>
+      </w:pPr>
+      <w:r>
+        <w:rPr>
+          <w:sz w:val="24"/>
+          <w:szCs w:val="24"/>
+        </w:rPr>
+        <w:t xml:space="preserve">*B. Vì mô hình miền ban đầu chỉ là một bản sơ bộ và sẽ được cải thiện dần qua quá trình phân tích use case.  </w:t>
+      </w:r>
+    </w:p>
+    <w:p>
+      <w:pPr>
+        <w:rPr>
+          <w:sz w:val="24"/>
+          <w:szCs w:val="24"/>
+        </w:rPr>
+      </w:pPr>
+      <w:r>
+        <w:rPr>
+          <w:sz w:val="24"/>
+          <w:szCs w:val="24"/>
+        </w:rPr>
+        <w:t xml:space="preserve">C. Vì mô hình miền ban đầu không liên quan đến use case.  </w:t>
+      </w:r>
+    </w:p>
+    <w:p>
+      <w:pPr>
+        <w:rPr>
+          <w:sz w:val="24"/>
+          <w:szCs w:val="24"/>
+        </w:rPr>
+      </w:pPr>
+      <w:r>
+        <w:rPr>
+          <w:sz w:val="24"/>
+          <w:szCs w:val="24"/>
+        </w:rPr>
+        <w:t xml:space="preserve">D. Vì không thể bao gồm tất cả các chức năng trong mô hình đầu tiên.  </w:t>
+      </w:r>
+    </w:p>
+    <w:p>
+      <w:pPr>
+        <w:rPr>
+          <w:b/>
+          <w:bCs/>
+          <w:sz w:val="24"/>
+          <w:szCs w:val="24"/>
+        </w:rPr>
+      </w:pPr>
+    </w:p>
+    <w:p>
+      <w:pPr>
+        <w:pStyle w:val="NormalWeb"/>
+        <w:rPr>
+          <w:b/>
+          <w:bCs/>
+        </w:rPr>
+      </w:pPr>
+      <w:r>
+        <w:rPr>
+          <w:b/>
+          <w:bCs/>
+        </w:rPr>
+        <w:t xml:space="preserve">Câu 23: </w:t>
+      </w:r>
+      <w:r>
+        <w:rPr>
+          <w:b/>
+          <w:bCs/>
+        </w:rPr>
+        <w:t>Hãy tạo một mô hình miền ban đầu cho một hệ thống bán sách trực tuyến. Bạn sẽ chọn những thực thể nào và tại sao?</w:t>
+      </w:r>
+    </w:p>
+    <w:p>
+      <w:pPr>
+        <w:spacing w:before="100" w:beforeAutospacing="1" w:after="100" w:afterAutospacing="1" w:line="240" w:lineRule="auto"/>
+        <w:rPr>
+          <w:rFonts w:ascii="Times New Roman" w:eastAsia="Times New Roman" w:hAnsi="Times New Roman" w:cs="Times New Roman"/>
+          <w:sz w:val="24"/>
+          <w:szCs w:val="24"/>
+        </w:rPr>
+      </w:pPr>
+      <w:r>
+        <w:rPr>
+          <w:rFonts w:ascii="Times New Roman" w:eastAsia="Times New Roman" w:hAnsi="Times New Roman" w:cs="Times New Roman"/>
+          <w:sz w:val="24"/>
+          <w:szCs w:val="24"/>
+        </w:rPr>
+        <w:t>A. Chọn các thực thể liên quan đến hệ thống thanh toán và giao hàng, vì đó là phần quan trọng nhất trong hệ thống bán sách.</w:t>
+      </w:r>
+      <w:r>
+        <w:rPr>
+          <w:rFonts w:ascii="Times New Roman" w:eastAsia="Times New Roman" w:hAnsi="Times New Roman" w:cs="Times New Roman"/>
+          <w:sz w:val="24"/>
+          <w:szCs w:val="24"/>
+        </w:rPr>
+        <w:br/>
+      </w:r>
+      <w:r>
+        <w:rPr>
+          <w:rFonts w:ascii="Times New Roman" w:eastAsia="Times New Roman" w:hAnsi="Times New Roman" w:cs="Times New Roman"/>
+          <w:sz w:val="24"/>
+          <w:szCs w:val="24"/>
+        </w:rPr>
+        <w:t>*</w:t>
+      </w:r>
+      <w:r>
+        <w:rPr>
+          <w:rFonts w:ascii="Times New Roman" w:eastAsia="Times New Roman" w:hAnsi="Times New Roman" w:cs="Times New Roman"/>
+          <w:sz w:val="24"/>
+          <w:szCs w:val="24"/>
+        </w:rPr>
+        <w:t>B</w:t>
+      </w:r>
+      <w:r>
+        <w:rPr>
+          <w:rFonts w:ascii="Times New Roman" w:eastAsia="Times New Roman" w:hAnsi="Times New Roman" w:cs="Times New Roman"/>
+          <w:b/>
+          <w:bCs/>
+          <w:sz w:val="24"/>
+          <w:szCs w:val="24"/>
+        </w:rPr>
+        <w:t>.</w:t>
+      </w:r>
+      <w:r>
+        <w:rPr>
+          <w:rFonts w:ascii="Times New Roman" w:eastAsia="Times New Roman" w:hAnsi="Times New Roman" w:cs="Times New Roman"/>
+          <w:sz w:val="24"/>
+          <w:szCs w:val="24"/>
+        </w:rPr>
+        <w:t xml:space="preserve"> Chọn các thực thể như Sách, Tác giả, và Giỏ hàng, vì đây là các thực thể chính của hệ thống bán sách trực tuyến và phù hợp với nhu cầu người dùng.</w:t>
+      </w:r>
+      <w:r>
+        <w:rPr>
+          <w:rFonts w:ascii="Times New Roman" w:eastAsia="Times New Roman" w:hAnsi="Times New Roman" w:cs="Times New Roman"/>
+          <w:sz w:val="24"/>
+          <w:szCs w:val="24"/>
+        </w:rPr>
+        <w:br/>
+        <w:t>C. Chọn các thực thể liên quan đến quản trị hệ thống, vì nó giúp đảm bảo hệ thống vận hành đúng cách.</w:t>
+      </w:r>
+      <w:r>
+        <w:rPr>
+          <w:rFonts w:ascii="Times New Roman" w:eastAsia="Times New Roman" w:hAnsi="Times New Roman" w:cs="Times New Roman"/>
+          <w:sz w:val="24"/>
+          <w:szCs w:val="24"/>
+        </w:rPr>
+        <w:br/>
+        <w:t>D. Chọn tất cả các thực thể có thể xuất hiện trong hệ thống, để không bỏ sót thông tin nào.</w:t>
+      </w:r>
+    </w:p>
+    <w:p>
+      <w:pPr>
+        <w:rPr>
+          <w:sz w:val="24"/>
+          <w:szCs w:val="24"/>
+        </w:rPr>
+      </w:pPr>
+    </w:p>
+    <w:p>
+      <w:pPr>
+        <w:rPr>
+          <w:b/>
+          <w:bCs/>
+          <w:sz w:val="24"/>
+          <w:szCs w:val="24"/>
+        </w:rPr>
+      </w:pPr>
+      <w:r>
+        <w:rPr>
+          <w:b/>
+          <w:bCs/>
+          <w:sz w:val="24"/>
+          <w:szCs w:val="24"/>
+        </w:rPr>
+        <w:t xml:space="preserve">Câu </w:t>
+      </w:r>
+      <w:r>
+        <w:rPr>
+          <w:b/>
+          <w:bCs/>
+          <w:sz w:val="24"/>
+          <w:szCs w:val="24"/>
+        </w:rPr>
+        <w:t xml:space="preserve">24: </w:t>
+      </w:r>
+      <w:r>
+        <w:rPr>
+          <w:b/>
+          <w:bCs/>
+          <w:sz w:val="24"/>
+          <w:szCs w:val="24"/>
+        </w:rPr>
+        <w:t xml:space="preserve"> Trong quá trình viết use case, bạn phát hiện hệ thống cần phản hồi khi người dùng nhập sai mật khẩu. Hãy mô tả một "rainy-day scenario" cho tình huống này.</w:t>
+      </w:r>
+    </w:p>
+    <w:p>
+      <w:pPr>
+        <w:rPr>
+          <w:sz w:val="24"/>
+          <w:szCs w:val="24"/>
+        </w:rPr>
+      </w:pPr>
+      <w:r>
+        <w:rPr>
+          <w:sz w:val="24"/>
+          <w:szCs w:val="24"/>
+        </w:rPr>
+        <w:t>*</w:t>
+      </w:r>
+      <w:r>
+        <w:rPr>
+          <w:sz w:val="24"/>
+          <w:szCs w:val="24"/>
+        </w:rPr>
+        <w:t xml:space="preserve">A. Hệ thống hiển thị thông báo lỗi "Mật khẩu không đúng" và yêu cầu người dùng nhập lại mật khẩu.  </w:t>
+      </w:r>
+    </w:p>
+    <w:p>
+      <w:pPr>
+        <w:rPr>
+          <w:sz w:val="24"/>
+          <w:szCs w:val="24"/>
+        </w:rPr>
+      </w:pPr>
+      <w:r>
+        <w:rPr>
+          <w:sz w:val="24"/>
+          <w:szCs w:val="24"/>
+        </w:rPr>
+        <w:t xml:space="preserve">B. Hệ thống không phản hồi gì và yêu cầu người dùng nhập lại thông tin.  </w:t>
+      </w:r>
+    </w:p>
+    <w:p>
+      <w:pPr>
+        <w:rPr>
+          <w:sz w:val="24"/>
+          <w:szCs w:val="24"/>
+        </w:rPr>
+      </w:pPr>
+      <w:r>
+        <w:rPr>
+          <w:sz w:val="24"/>
+          <w:szCs w:val="24"/>
+        </w:rPr>
+        <w:t xml:space="preserve">C. Hệ thống chấp nhận mọi đầu vào và cho phép người dùng đăng nhập.  </w:t>
+      </w:r>
+    </w:p>
+    <w:p>
+      <w:pPr>
+        <w:rPr>
+          <w:sz w:val="24"/>
+          <w:szCs w:val="24"/>
+        </w:rPr>
+      </w:pPr>
+      <w:r>
+        <w:rPr>
+          <w:sz w:val="24"/>
+          <w:szCs w:val="24"/>
+        </w:rPr>
+        <w:t xml:space="preserve">D. Hệ thống chuyển người dùng đến trang chính.  </w:t>
+      </w:r>
+    </w:p>
+    <w:p>
+      <w:pPr>
+        <w:rPr>
+          <w:sz w:val="24"/>
+          <w:szCs w:val="24"/>
+        </w:rPr>
+      </w:pPr>
+      <w:r>
+        <w:rPr>
+          <w:sz w:val="24"/>
+          <w:szCs w:val="24"/>
+        </w:rPr>
+        <w:t>Dưới đây là câu hỏi và đáp án theo định dạng bạn đã yêu cầu:</w:t>
+      </w:r>
+    </w:p>
+    <w:p>
+      <w:pPr>
+        <w:rPr>
+          <w:sz w:val="24"/>
+          <w:szCs w:val="24"/>
+        </w:rPr>
+      </w:pPr>
+    </w:p>
+    <w:p>
+      <w:pPr>
+        <w:rPr>
+          <w:b/>
+          <w:bCs/>
+          <w:sz w:val="24"/>
+          <w:szCs w:val="24"/>
+        </w:rPr>
+      </w:pPr>
+      <w:r>
+        <w:rPr>
+          <w:b/>
+          <w:bCs/>
+          <w:sz w:val="24"/>
+          <w:szCs w:val="24"/>
+        </w:rPr>
+        <w:t xml:space="preserve">Câu </w:t>
+      </w:r>
+      <w:r>
+        <w:rPr>
+          <w:b/>
+          <w:bCs/>
+          <w:sz w:val="24"/>
+          <w:szCs w:val="24"/>
+        </w:rPr>
+        <w:t>25:</w:t>
+      </w:r>
+      <w:r>
+        <w:rPr>
+          <w:b/>
+          <w:bCs/>
+          <w:sz w:val="24"/>
+          <w:szCs w:val="24"/>
+        </w:rPr>
+        <w:t xml:space="preserve"> Mục đích chính của use case là gì?</w:t>
+      </w:r>
+    </w:p>
+    <w:p>
+      <w:pPr>
+        <w:rPr>
+          <w:sz w:val="24"/>
+          <w:szCs w:val="24"/>
+        </w:rPr>
+      </w:pPr>
+      <w:r>
+        <w:rPr>
+          <w:sz w:val="24"/>
+          <w:szCs w:val="24"/>
+        </w:rPr>
+        <w:t xml:space="preserve">A. Thể hiện cấu trúc dữ liệu của hệ thống.  </w:t>
+      </w:r>
+    </w:p>
+    <w:p>
+      <w:pPr>
+        <w:rPr>
+          <w:sz w:val="24"/>
+          <w:szCs w:val="24"/>
+        </w:rPr>
+      </w:pPr>
+      <w:r>
+        <w:rPr>
+          <w:sz w:val="24"/>
+          <w:szCs w:val="24"/>
+        </w:rPr>
+        <w:t xml:space="preserve">*B. Giúp nắm bắt các yêu cầu hành vi của hệ thống để tạo ra thiết kế.  </w:t>
+      </w:r>
+    </w:p>
+    <w:p>
+      <w:pPr>
+        <w:rPr>
+          <w:sz w:val="24"/>
+          <w:szCs w:val="24"/>
+        </w:rPr>
+      </w:pPr>
+      <w:r>
+        <w:rPr>
+          <w:sz w:val="24"/>
+          <w:szCs w:val="24"/>
+        </w:rPr>
+        <w:t xml:space="preserve">C. Tìm ra cấu trúc tĩnh của hệ thống.  </w:t>
+      </w:r>
+    </w:p>
+    <w:p>
+      <w:pPr>
+        <w:rPr>
+          <w:sz w:val="24"/>
+          <w:szCs w:val="24"/>
+        </w:rPr>
+      </w:pPr>
+      <w:r>
+        <w:rPr>
+          <w:sz w:val="24"/>
+          <w:szCs w:val="24"/>
+        </w:rPr>
+        <w:t xml:space="preserve">D. Tạo ra một danh sách các lỗi tiềm ẩn trong hệ thống.  </w:t>
+      </w:r>
+    </w:p>
+    <w:p>
+      <w:pPr>
+        <w:rPr>
+          <w:sz w:val="24"/>
+          <w:szCs w:val="24"/>
+        </w:rPr>
+      </w:pPr>
+    </w:p>
+    <w:p>
+      <w:pPr>
+        <w:rPr>
+          <w:sz w:val="24"/>
+          <w:szCs w:val="24"/>
+        </w:rPr>
+      </w:pPr>
+    </w:p>
+    <w:p>
+      <w:pPr>
+        <w:rPr>
+          <w:b/>
+          <w:bCs/>
+          <w:sz w:val="24"/>
+          <w:szCs w:val="24"/>
+        </w:rPr>
+      </w:pPr>
+      <w:r>
+        <w:rPr>
+          <w:b/>
+          <w:bCs/>
+          <w:sz w:val="24"/>
+          <w:szCs w:val="24"/>
+        </w:rPr>
+        <w:t xml:space="preserve">Câu </w:t>
+      </w:r>
+      <w:r>
+        <w:rPr>
+          <w:b/>
+          <w:bCs/>
+          <w:sz w:val="24"/>
+          <w:szCs w:val="24"/>
+        </w:rPr>
+        <w:t>26</w:t>
+      </w:r>
+      <w:r>
+        <w:rPr>
+          <w:b/>
+          <w:bCs/>
+          <w:sz w:val="24"/>
+          <w:szCs w:val="24"/>
+        </w:rPr>
+        <w:t xml:space="preserve"> Mục tiêu của use case trong quy trình hướng đối tượng là gì?</w:t>
+      </w:r>
+    </w:p>
+    <w:p>
+      <w:pPr>
+        <w:rPr>
+          <w:sz w:val="24"/>
+          <w:szCs w:val="24"/>
+        </w:rPr>
+      </w:pPr>
+      <w:r>
+        <w:rPr>
+          <w:sz w:val="24"/>
+          <w:szCs w:val="24"/>
+        </w:rPr>
+        <w:t xml:space="preserve">A. Để tạo một tài liệu mô tả toàn bộ quá trình phát triển.  </w:t>
+      </w:r>
+    </w:p>
+    <w:p>
+      <w:pPr>
+        <w:rPr>
+          <w:sz w:val="24"/>
+          <w:szCs w:val="24"/>
+        </w:rPr>
+      </w:pPr>
+      <w:r>
+        <w:rPr>
+          <w:sz w:val="24"/>
+          <w:szCs w:val="24"/>
+        </w:rPr>
+        <w:t xml:space="preserve">*B. Là bước đầu tiên trong việc thiết kế hướng đối tượng và để nhanh chóng đạt được mã chất lượng cao.  </w:t>
+      </w:r>
+    </w:p>
+    <w:p>
+      <w:pPr>
+        <w:rPr>
+          <w:sz w:val="24"/>
+          <w:szCs w:val="24"/>
+        </w:rPr>
+      </w:pPr>
+      <w:r>
+        <w:rPr>
+          <w:sz w:val="24"/>
+          <w:szCs w:val="24"/>
+        </w:rPr>
+        <w:t xml:space="preserve">C. Để xác định chi tiết các cấu trúc dữ liệu trong cơ sở dữ liệu.  </w:t>
+      </w:r>
+    </w:p>
+    <w:p>
+      <w:pPr>
+        <w:rPr>
+          <w:sz w:val="24"/>
+          <w:szCs w:val="24"/>
+        </w:rPr>
+      </w:pPr>
+      <w:r>
+        <w:rPr>
+          <w:sz w:val="24"/>
+          <w:szCs w:val="24"/>
+        </w:rPr>
+        <w:t xml:space="preserve">D. Để làm tài liệu trừu tượng về yêu cầu.  </w:t>
       </w:r>
     </w:p>
     <w:p>

</xml_diff>